<commit_message>
Linux -> awk work continued(not finished)
</commit_message>
<xml_diff>
--- a/LINUX/awk_quick_tutorial.docx
+++ b/LINUX/awk_quick_tutorial.docx
@@ -26,23 +26,7 @@
           <w:kern w:val="0"/>
           <w:lang w:val="en-US" w:bidi="ar-SA"/>
         </w:rPr>
-        <w:t>Like sed, awk executes a set of instructions for each line of input. You can specify</w:t>
-      </w:r>
-      <w:r>
-        <w:rPr>
-          <w:rFonts w:ascii="Times New Roman" w:hAnsi="Times New Roman" w:cs="Times New Roman"/>
-          <w:kern w:val="0"/>
-          <w:lang w:val="en-US" w:bidi="ar-SA"/>
-        </w:rPr>
-        <w:t xml:space="preserve"> </w:t>
-      </w:r>
-      <w:r>
-        <w:rPr>
-          <w:rFonts w:ascii="Times New Roman" w:hAnsi="Times New Roman" w:cs="Times New Roman"/>
-          <w:kern w:val="0"/>
-          <w:lang w:val="en-US" w:bidi="ar-SA"/>
-        </w:rPr>
-        <w:t>instructions on the command line or create a script file.</w:t>
+        <w:t>Like sed, awk executes a set of instructions for each line of input. You can specify instructions on the command line or create a script file.</w:t>
       </w:r>
     </w:p>
     <w:p>
@@ -58,7 +42,7 @@
       </w:pPr>
       <w:r>
         <w:rPr>
-          <w:rFonts w:ascii="ConstantWillison-Bold" w:hAnsi="ConstantWillison-Bold" w:cs="ConstantWillison-Bold"/>
+          <w:rFonts w:ascii="Times New Roman" w:hAnsi="Times New Roman" w:cs="Times New Roman"/>
           <w:b/>
           <w:bCs/>
           <w:kern w:val="0"/>
@@ -70,7 +54,7 @@
       </w:r>
       <w:r>
         <w:rPr>
-          <w:rFonts w:ascii="ConstantWillison-Oblique" w:hAnsi="ConstantWillison-Oblique" w:cs="ConstantWillison-Oblique"/>
+          <w:rFonts w:ascii="Times New Roman" w:hAnsi="Times New Roman" w:cs="Times New Roman"/>
           <w:i/>
           <w:iCs/>
           <w:kern w:val="0"/>
@@ -82,7 +66,7 @@
       </w:r>
       <w:r>
         <w:rPr>
-          <w:rFonts w:ascii="ConstantWillison-Bold" w:hAnsi="ConstantWillison-Bold" w:cs="ConstantWillison-Bold"/>
+          <w:rFonts w:ascii="Times New Roman" w:hAnsi="Times New Roman" w:cs="Times New Roman"/>
           <w:b/>
           <w:bCs/>
           <w:kern w:val="0"/>
@@ -94,7 +78,7 @@
       </w:r>
       <w:r>
         <w:rPr>
-          <w:rFonts w:ascii="ConstantWillison-Oblique" w:hAnsi="ConstantWillison-Oblique" w:cs="ConstantWillison-Oblique"/>
+          <w:rFonts w:ascii="Times New Roman" w:hAnsi="Times New Roman" w:cs="Times New Roman"/>
           <w:i/>
           <w:iCs/>
           <w:kern w:val="0"/>
@@ -119,22 +103,28 @@
         <w:adjustRightInd w:val="0"/>
         <w:textAlignment w:val="auto"/>
         <w:rPr>
-          <w:rFonts w:ascii="Garamond-Light" w:hAnsi="Garamond-Light" w:cs="Garamond-Light"/>
-          <w:kern w:val="0"/>
-          <w:sz w:val="20"/>
-          <w:szCs w:val="20"/>
-          <w:lang w:val="en-US" w:bidi="ar-SA"/>
-        </w:rPr>
-      </w:pPr>
-      <w:r>
-        <w:rPr>
-          <w:rFonts w:ascii="Garamond-Light" w:hAnsi="Garamond-Light" w:cs="Garamond-Light"/>
-          <w:kern w:val="0"/>
-          <w:sz w:val="20"/>
-          <w:szCs w:val="20"/>
-          <w:lang w:val="en-US" w:bidi="ar-SA"/>
-        </w:rPr>
-        <w:t>The first example contains a single instruction that prints the first field of each line</w:t>
+          <w:rFonts w:ascii="Times New Roman" w:hAnsi="Times New Roman" w:cs="Times New Roman"/>
+          <w:i/>
+          <w:iCs/>
+          <w:kern w:val="0"/>
+          <w:sz w:val="36"/>
+          <w:szCs w:val="36"/>
+          <w:u w:val="single"/>
+          <w:lang w:val="en-US" w:bidi="ar-SA"/>
+        </w:rPr>
+      </w:pPr>
+      <w:r>
+        <w:rPr>
+          <w:rFonts w:ascii="Times New Roman" w:hAnsi="Times New Roman" w:cs="Times New Roman"/>
+          <w:i/>
+          <w:iCs/>
+          <w:kern w:val="0"/>
+          <w:sz w:val="36"/>
+          <w:szCs w:val="36"/>
+          <w:u w:val="single"/>
+          <w:lang w:val="en-US" w:bidi="ar-SA"/>
+        </w:rPr>
+        <w:t>Records and Fields</w:t>
       </w:r>
     </w:p>
     <w:p>
@@ -144,48 +134,124 @@
         <w:adjustRightInd w:val="0"/>
         <w:textAlignment w:val="auto"/>
         <w:rPr>
-          <w:rFonts w:ascii="Garamond-Light" w:hAnsi="Garamond-Light" w:cs="Garamond-Light"/>
-          <w:kern w:val="0"/>
-          <w:sz w:val="20"/>
-          <w:szCs w:val="20"/>
-          <w:lang w:val="en-US" w:bidi="ar-SA"/>
-        </w:rPr>
-      </w:pPr>
-      <w:r>
-        <w:rPr>
-          <w:rFonts w:ascii="Garamond-Light" w:hAnsi="Garamond-Light" w:cs="Garamond-Light"/>
-          <w:kern w:val="0"/>
-          <w:sz w:val="20"/>
-          <w:szCs w:val="20"/>
-          <w:lang w:val="en-US" w:bidi="ar-SA"/>
-        </w:rPr>
-        <w:t>in the input file.</w:t>
-      </w:r>
-    </w:p>
-    <w:p>
-      <w:pPr>
-        <w:ind w:left="2836" w:firstLine="709"/>
-        <w:rPr>
-          <w:rFonts w:ascii="Times New Roman" w:hAnsi="Times New Roman" w:cs="Times New Roman"/>
-        </w:rPr>
-      </w:pPr>
-      <w:r>
-        <w:rPr>
-          <w:rFonts w:ascii="ConstantWillison-Bold" w:hAnsi="ConstantWillison-Bold" w:cs="ConstantWillison-Bold"/>
-          <w:b/>
-          <w:bCs/>
-          <w:kern w:val="0"/>
-          <w:sz w:val="16"/>
-          <w:szCs w:val="16"/>
-          <w:lang w:val="en-US" w:bidi="ar-SA"/>
-        </w:rPr>
-        <w:t>awk ’{ print $1 }’ list</w:t>
-      </w:r>
-    </w:p>
-    <w:p>
-      <w:pPr>
-        <w:rPr>
-          <w:rFonts w:ascii="Times New Roman" w:hAnsi="Times New Roman" w:cs="Times New Roman"/>
+          <w:rFonts w:ascii="Times New Roman" w:hAnsi="Times New Roman" w:cs="Times New Roman"/>
+          <w:kern w:val="0"/>
+          <w:lang w:val="en-US" w:bidi="ar-SA"/>
+        </w:rPr>
+      </w:pPr>
+      <w:r>
+        <w:rPr>
+          <w:rFonts w:ascii="Times New Roman" w:hAnsi="Times New Roman" w:cs="Times New Roman"/>
+          <w:kern w:val="0"/>
+          <w:lang w:val="en-US" w:bidi="ar-SA"/>
+        </w:rPr>
+        <w:t>Awk makes the assumption that its input is structured and not just an endless</w:t>
+      </w:r>
+      <w:r>
+        <w:rPr>
+          <w:rFonts w:ascii="Times New Roman" w:hAnsi="Times New Roman" w:cs="Times New Roman"/>
+          <w:kern w:val="0"/>
+          <w:lang w:val="en-US" w:bidi="ar-SA"/>
+        </w:rPr>
+        <w:t xml:space="preserve"> </w:t>
+      </w:r>
+      <w:r>
+        <w:rPr>
+          <w:rFonts w:ascii="Times New Roman" w:hAnsi="Times New Roman" w:cs="Times New Roman"/>
+          <w:kern w:val="0"/>
+          <w:lang w:val="en-US" w:bidi="ar-SA"/>
+        </w:rPr>
+        <w:t>string of characters. In the simplest case, it takes each input line as a record and</w:t>
+      </w:r>
+      <w:r>
+        <w:rPr>
+          <w:rFonts w:ascii="Times New Roman" w:hAnsi="Times New Roman" w:cs="Times New Roman"/>
+          <w:kern w:val="0"/>
+          <w:lang w:val="en-US" w:bidi="ar-SA"/>
+        </w:rPr>
+        <w:t xml:space="preserve"> </w:t>
+      </w:r>
+      <w:r>
+        <w:rPr>
+          <w:rFonts w:ascii="Times New Roman" w:hAnsi="Times New Roman" w:cs="Times New Roman"/>
+          <w:kern w:val="0"/>
+          <w:lang w:val="en-US" w:bidi="ar-SA"/>
+        </w:rPr>
+        <w:t>each word, separated by spaces or tabs, as a field. (The characters separating the</w:t>
+      </w:r>
+      <w:r>
+        <w:rPr>
+          <w:rFonts w:ascii="Times New Roman" w:hAnsi="Times New Roman" w:cs="Times New Roman"/>
+          <w:kern w:val="0"/>
+          <w:lang w:val="en-US" w:bidi="ar-SA"/>
+        </w:rPr>
+        <w:t xml:space="preserve"> fields are often referr</w:t>
+      </w:r>
+      <w:r>
+        <w:rPr>
+          <w:rFonts w:ascii="Times New Roman" w:hAnsi="Times New Roman" w:cs="Times New Roman"/>
+          <w:kern w:val="0"/>
+          <w:lang w:val="en-US" w:bidi="ar-SA"/>
+        </w:rPr>
+        <w:t xml:space="preserve">ed to as </w:t>
+      </w:r>
+      <w:r>
+        <w:rPr>
+          <w:rFonts w:ascii="Times New Roman" w:hAnsi="Times New Roman" w:cs="Times New Roman"/>
+          <w:i/>
+          <w:iCs/>
+          <w:kern w:val="0"/>
+          <w:lang w:val="en-US" w:bidi="ar-SA"/>
+        </w:rPr>
+        <w:t>delimiters</w:t>
+      </w:r>
+      <w:r>
+        <w:rPr>
+          <w:rFonts w:ascii="Times New Roman" w:hAnsi="Times New Roman" w:cs="Times New Roman"/>
+          <w:kern w:val="0"/>
+          <w:lang w:val="en-US" w:bidi="ar-SA"/>
+        </w:rPr>
+        <w:t xml:space="preserve">.) The following record in the file </w:t>
+      </w:r>
+      <w:r>
+        <w:rPr>
+          <w:rFonts w:ascii="Times New Roman" w:hAnsi="Times New Roman" w:cs="Times New Roman"/>
+          <w:i/>
+          <w:iCs/>
+          <w:kern w:val="0"/>
+          <w:lang w:val="en-US" w:bidi="ar-SA"/>
+        </w:rPr>
+        <w:t>names</w:t>
+      </w:r>
+      <w:r>
+        <w:rPr>
+          <w:rFonts w:ascii="Times New Roman" w:hAnsi="Times New Roman" w:cs="Times New Roman"/>
+          <w:i/>
+          <w:iCs/>
+          <w:kern w:val="0"/>
+          <w:lang w:val="en-US" w:bidi="ar-SA"/>
+        </w:rPr>
+        <w:t xml:space="preserve"> </w:t>
+      </w:r>
+      <w:r>
+        <w:rPr>
+          <w:rFonts w:ascii="Times New Roman" w:hAnsi="Times New Roman" w:cs="Times New Roman"/>
+          <w:kern w:val="0"/>
+          <w:lang w:val="en-US" w:bidi="ar-SA"/>
+        </w:rPr>
+        <w:t>has three fields, separated by either a space or a tab.</w:t>
+      </w:r>
+    </w:p>
+    <w:p>
+      <w:pPr>
+        <w:suppressAutoHyphens w:val="0"/>
+        <w:autoSpaceDE w:val="0"/>
+        <w:adjustRightInd w:val="0"/>
+        <w:textAlignment w:val="auto"/>
+        <w:rPr>
+          <w:rFonts w:ascii="Times New Roman" w:hAnsi="Times New Roman" w:cs="Times New Roman"/>
+          <w:kern w:val="0"/>
+          <w:lang w:val="en-US" w:bidi="ar-SA"/>
         </w:rPr>
       </w:pPr>
       <w:r>
@@ -194,10 +260,10 @@
           <w:lang w:val="en-US" w:eastAsia="en-US" w:bidi="ar-SA"/>
         </w:rPr>
         <w:drawing>
-          <wp:inline distT="0" distB="0" distL="0" distR="0" wp14:anchorId="1B573BD0" wp14:editId="53BA0769">
-            <wp:extent cx="5162001" cy="2990850"/>
-            <wp:effectExtent l="0" t="0" r="635" b="0"/>
-            <wp:docPr id="1" name="Picture 1"/>
+          <wp:inline distT="0" distB="0" distL="0" distR="0" wp14:anchorId="212D70CE" wp14:editId="1D6E00C6">
+            <wp:extent cx="2781300" cy="1809750"/>
+            <wp:effectExtent l="0" t="0" r="0" b="0"/>
+            <wp:docPr id="5" name="Picture 5"/>
             <wp:cNvGraphicFramePr>
               <a:graphicFrameLocks xmlns:a="http://schemas.openxmlformats.org/drawingml/2006/main" noChangeAspect="1"/>
             </wp:cNvGraphicFramePr>
@@ -217,7 +283,7 @@
                   <pic:spPr>
                     <a:xfrm>
                       <a:off x="0" y="0"/>
-                      <a:ext cx="5193844" cy="3009299"/>
+                      <a:ext cx="2781300" cy="1809750"/>
                     </a:xfrm>
                     <a:prstGeom prst="rect">
                       <a:avLst/>
@@ -237,13 +303,27 @@
         <w:adjustRightInd w:val="0"/>
         <w:textAlignment w:val="auto"/>
         <w:rPr>
-          <w:rFonts w:ascii="Garamond-Light" w:hAnsi="Garamond-Light" w:cs="Garamond-Light"/>
-          <w:kern w:val="0"/>
-          <w:sz w:val="20"/>
-          <w:szCs w:val="20"/>
-          <w:lang w:val="en-US" w:bidi="ar-SA"/>
-        </w:rPr>
-      </w:pPr>
+          <w:rFonts w:ascii="Times New Roman" w:hAnsi="Times New Roman" w:cs="Times New Roman"/>
+          <w:kern w:val="0"/>
+          <w:lang w:val="en-US" w:bidi="ar-SA"/>
+        </w:rPr>
+      </w:pPr>
+      <w:r>
+        <w:rPr>
+          <w:rFonts w:ascii="Times New Roman" w:hAnsi="Times New Roman" w:cs="Times New Roman"/>
+          <w:kern w:val="0"/>
+          <w:lang w:val="en-US" w:bidi="ar-SA"/>
+        </w:rPr>
+        <w:t>Two or mor</w:t>
+      </w:r>
+      <w:r>
+        <w:rPr>
+          <w:rFonts w:ascii="Times New Roman" w:hAnsi="Times New Roman" w:cs="Times New Roman"/>
+          <w:kern w:val="0"/>
+          <w:lang w:val="en-US" w:bidi="ar-SA"/>
+        </w:rPr>
+        <w:t>e consecutive spaces and/or tabs count as a single delimiter.</w:t>
+      </w:r>
     </w:p>
     <w:p>
       <w:pPr>
@@ -253,75 +333,132 @@
         <w:textAlignment w:val="auto"/>
         <w:rPr>
           <w:rFonts w:ascii="Times New Roman" w:hAnsi="Times New Roman" w:cs="Times New Roman"/>
-        </w:rPr>
-      </w:pPr>
-      <w:r>
-        <w:rPr>
-          <w:rFonts w:ascii="Garamond-Light" w:hAnsi="Garamond-Light" w:cs="Garamond-Light"/>
-          <w:kern w:val="0"/>
-          <w:sz w:val="20"/>
-          <w:szCs w:val="20"/>
-          <w:lang w:val="en-US" w:bidi="ar-SA"/>
-        </w:rPr>
-        <w:t>U</w:t>
-      </w:r>
-      <w:r>
-        <w:rPr>
-          <w:rFonts w:ascii="Garamond-Light" w:hAnsi="Garamond-Light" w:cs="Garamond-Light"/>
-          <w:kern w:val="0"/>
-          <w:sz w:val="20"/>
-          <w:szCs w:val="20"/>
-          <w:lang w:val="en-US" w:bidi="ar-SA"/>
-        </w:rPr>
-        <w:t xml:space="preserve">se the </w:t>
-      </w:r>
-      <w:r>
-        <w:rPr>
-          <w:rFonts w:ascii="Garamond-LightItalic" w:hAnsi="Garamond-LightItalic" w:cs="Garamond-LightItalic"/>
           <w:i/>
           <w:iCs/>
           <w:kern w:val="0"/>
-          <w:sz w:val="20"/>
-          <w:szCs w:val="20"/>
-          <w:lang w:val="en-US" w:bidi="ar-SA"/>
-        </w:rPr>
-        <w:t xml:space="preserve">-F </w:t>
-      </w:r>
-      <w:r>
-        <w:rPr>
-          <w:rFonts w:ascii="Garamond-Light" w:hAnsi="Garamond-Light" w:cs="Garamond-Light"/>
-          <w:kern w:val="0"/>
-          <w:sz w:val="20"/>
-          <w:szCs w:val="20"/>
-          <w:lang w:val="en-US" w:bidi="ar-SA"/>
-        </w:rPr>
-        <w:t>option to change the field separator to a</w:t>
-      </w:r>
-      <w:r>
-        <w:rPr>
-          <w:rFonts w:ascii="Garamond-Light" w:hAnsi="Garamond-Light" w:cs="Garamond-Light"/>
-          <w:kern w:val="0"/>
-          <w:sz w:val="20"/>
-          <w:szCs w:val="20"/>
-          <w:lang w:val="en-US" w:bidi="ar-SA"/>
-        </w:rPr>
-        <w:t xml:space="preserve"> </w:t>
-      </w:r>
-      <w:r>
-        <w:rPr>
-          <w:rFonts w:ascii="Garamond-Light" w:hAnsi="Garamond-Light" w:cs="Garamond-Light"/>
-          <w:kern w:val="0"/>
-          <w:sz w:val="20"/>
-          <w:szCs w:val="20"/>
-          <w:lang w:val="en-US" w:bidi="ar-SA"/>
-        </w:rPr>
-        <w:t>comma.</w:t>
-      </w:r>
-    </w:p>
-    <w:p>
-      <w:pPr>
-        <w:rPr>
-          <w:rFonts w:ascii="Times New Roman" w:hAnsi="Times New Roman" w:cs="Times New Roman"/>
+          <w:sz w:val="36"/>
+          <w:szCs w:val="36"/>
+          <w:u w:val="single"/>
+          <w:lang w:val="en-US" w:bidi="ar-SA"/>
+        </w:rPr>
+      </w:pPr>
+      <w:r>
+        <w:rPr>
+          <w:rFonts w:ascii="Times New Roman" w:hAnsi="Times New Roman" w:cs="Times New Roman"/>
+          <w:i/>
+          <w:iCs/>
+          <w:kern w:val="0"/>
+          <w:sz w:val="36"/>
+          <w:szCs w:val="36"/>
+          <w:u w:val="single"/>
+          <w:lang w:val="en-US" w:bidi="ar-SA"/>
+        </w:rPr>
+        <w:t>Referencing and Separating Fields</w:t>
+      </w:r>
+    </w:p>
+    <w:p>
+      <w:pPr>
+        <w:suppressAutoHyphens w:val="0"/>
+        <w:autoSpaceDE w:val="0"/>
+        <w:adjustRightInd w:val="0"/>
+        <w:textAlignment w:val="auto"/>
+        <w:rPr>
+          <w:rFonts w:ascii="Times New Roman" w:hAnsi="Times New Roman" w:cs="Times New Roman"/>
+          <w:kern w:val="0"/>
+          <w:lang w:val="en-US" w:bidi="ar-SA"/>
+        </w:rPr>
+      </w:pPr>
+      <w:r>
+        <w:rPr>
+          <w:rFonts w:ascii="Times New Roman" w:hAnsi="Times New Roman" w:cs="Times New Roman"/>
+          <w:kern w:val="0"/>
+          <w:lang w:val="en-US" w:bidi="ar-SA"/>
+        </w:rPr>
+        <w:t>Awk allows you to refer to fields in actions using the field operator $. This operator</w:t>
+      </w:r>
+      <w:r>
+        <w:rPr>
+          <w:rFonts w:ascii="Times New Roman" w:hAnsi="Times New Roman" w:cs="Times New Roman"/>
+          <w:kern w:val="0"/>
+          <w:lang w:val="en-US" w:bidi="ar-SA"/>
+        </w:rPr>
+        <w:t xml:space="preserve"> </w:t>
+      </w:r>
+      <w:r>
+        <w:rPr>
+          <w:rFonts w:ascii="Times New Roman" w:hAnsi="Times New Roman" w:cs="Times New Roman"/>
+          <w:kern w:val="0"/>
+          <w:lang w:val="en-US" w:bidi="ar-SA"/>
+        </w:rPr>
+        <w:t>is followed by a number or a variable that identifies the position of a field by</w:t>
+      </w:r>
+      <w:r>
+        <w:rPr>
+          <w:rFonts w:ascii="Times New Roman" w:hAnsi="Times New Roman" w:cs="Times New Roman"/>
+          <w:kern w:val="0"/>
+          <w:lang w:val="en-US" w:bidi="ar-SA"/>
+        </w:rPr>
+        <w:t xml:space="preserve"> </w:t>
+      </w:r>
+      <w:r>
+        <w:rPr>
+          <w:rFonts w:ascii="Times New Roman" w:hAnsi="Times New Roman" w:cs="Times New Roman"/>
+          <w:kern w:val="0"/>
+          <w:lang w:val="en-US" w:bidi="ar-SA"/>
+        </w:rPr>
+        <w:t>number. “$1” refers to the first field, “$2” to the second field, and so on. “$0” refers</w:t>
+      </w:r>
+      <w:r>
+        <w:rPr>
+          <w:rFonts w:ascii="Times New Roman" w:hAnsi="Times New Roman" w:cs="Times New Roman"/>
+          <w:kern w:val="0"/>
+          <w:lang w:val="en-US" w:bidi="ar-SA"/>
+        </w:rPr>
+        <w:t xml:space="preserve"> </w:t>
+      </w:r>
+      <w:r>
+        <w:rPr>
+          <w:rFonts w:ascii="Times New Roman" w:hAnsi="Times New Roman" w:cs="Times New Roman"/>
+          <w:kern w:val="0"/>
+          <w:lang w:val="en-US" w:bidi="ar-SA"/>
+        </w:rPr>
+        <w:t>to the entire input record. The following example displays the last name first and</w:t>
+      </w:r>
+      <w:r>
+        <w:rPr>
+          <w:rFonts w:ascii="Times New Roman" w:hAnsi="Times New Roman" w:cs="Times New Roman"/>
+          <w:kern w:val="0"/>
+          <w:lang w:val="en-US" w:bidi="ar-SA"/>
+        </w:rPr>
+        <w:t xml:space="preserve"> </w:t>
+      </w:r>
+      <w:r>
+        <w:rPr>
+          <w:rFonts w:ascii="Times New Roman" w:hAnsi="Times New Roman" w:cs="Times New Roman"/>
+          <w:kern w:val="0"/>
+          <w:lang w:val="en-US" w:bidi="ar-SA"/>
+        </w:rPr>
+        <w:t>the first name second, followed by the phone number.</w:t>
+      </w:r>
+      <w:r>
+        <w:rPr>
+          <w:rFonts w:ascii="Times New Roman" w:hAnsi="Times New Roman" w:cs="Times New Roman"/>
+          <w:kern w:val="0"/>
+          <w:lang w:val="en-US" w:bidi="ar-SA"/>
+        </w:rPr>
+        <w:t xml:space="preserve"> Notice that if explicit delimiter is not specified, both space and tab are considered a valid delimiter. </w:t>
+      </w:r>
+    </w:p>
+    <w:p>
+      <w:pPr>
+        <w:suppressAutoHyphens w:val="0"/>
+        <w:autoSpaceDE w:val="0"/>
+        <w:adjustRightInd w:val="0"/>
+        <w:textAlignment w:val="auto"/>
+        <w:rPr>
+          <w:rFonts w:ascii="Times New Roman" w:hAnsi="Times New Roman" w:cs="Times New Roman"/>
+          <w:kern w:val="0"/>
+          <w:lang w:val="en-US" w:bidi="ar-SA"/>
         </w:rPr>
       </w:pPr>
       <w:r>
@@ -330,10 +467,10 @@
           <w:lang w:val="en-US" w:eastAsia="en-US" w:bidi="ar-SA"/>
         </w:rPr>
         <w:drawing>
-          <wp:inline distT="0" distB="0" distL="0" distR="0" wp14:anchorId="6086AD89" wp14:editId="7894EA07">
-            <wp:extent cx="5543550" cy="3760742"/>
-            <wp:effectExtent l="0" t="0" r="0" b="0"/>
-            <wp:docPr id="2" name="Picture 2"/>
+          <wp:inline distT="0" distB="0" distL="0" distR="0" wp14:anchorId="0263DB29" wp14:editId="29CCD929">
+            <wp:extent cx="5229225" cy="2752725"/>
+            <wp:effectExtent l="0" t="0" r="9525" b="9525"/>
+            <wp:docPr id="6" name="Picture 6"/>
             <wp:cNvGraphicFramePr>
               <a:graphicFrameLocks xmlns:a="http://schemas.openxmlformats.org/drawingml/2006/main" noChangeAspect="1"/>
             </wp:cNvGraphicFramePr>
@@ -353,6 +490,159 @@
                   <pic:spPr>
                     <a:xfrm>
                       <a:off x="0" y="0"/>
+                      <a:ext cx="5229225" cy="2752725"/>
+                    </a:xfrm>
+                    <a:prstGeom prst="rect">
+                      <a:avLst/>
+                    </a:prstGeom>
+                  </pic:spPr>
+                </pic:pic>
+              </a:graphicData>
+            </a:graphic>
+          </wp:inline>
+        </w:drawing>
+      </w:r>
+    </w:p>
+    <w:p>
+      <w:pPr>
+        <w:suppressAutoHyphens w:val="0"/>
+        <w:autoSpaceDE w:val="0"/>
+        <w:adjustRightInd w:val="0"/>
+        <w:textAlignment w:val="auto"/>
+        <w:rPr>
+          <w:rFonts w:ascii="Times New Roman" w:hAnsi="Times New Roman" w:cs="Times New Roman"/>
+          <w:kern w:val="0"/>
+          <w:sz w:val="20"/>
+          <w:szCs w:val="20"/>
+          <w:lang w:val="en-US" w:bidi="ar-SA"/>
+        </w:rPr>
+      </w:pPr>
+    </w:p>
+    <w:p>
+      <w:pPr>
+        <w:suppressAutoHyphens w:val="0"/>
+        <w:autoSpaceDE w:val="0"/>
+        <w:adjustRightInd w:val="0"/>
+        <w:textAlignment w:val="auto"/>
+        <w:rPr>
+          <w:rFonts w:ascii="Times New Roman" w:hAnsi="Times New Roman" w:cs="Times New Roman"/>
+          <w:kern w:val="0"/>
+          <w:sz w:val="20"/>
+          <w:szCs w:val="20"/>
+          <w:lang w:val="en-US" w:bidi="ar-SA"/>
+        </w:rPr>
+      </w:pPr>
+    </w:p>
+    <w:p>
+      <w:pPr>
+        <w:rPr>
+          <w:rFonts w:ascii="Times New Roman" w:hAnsi="Times New Roman" w:cs="Times New Roman"/>
+          <w:noProof/>
+          <w:lang w:val="en-US" w:eastAsia="en-US" w:bidi="ar-SA"/>
+        </w:rPr>
+      </w:pPr>
+    </w:p>
+    <w:p>
+      <w:pPr>
+        <w:rPr>
+          <w:rFonts w:ascii="Times New Roman" w:hAnsi="Times New Roman" w:cs="Times New Roman"/>
+        </w:rPr>
+      </w:pPr>
+    </w:p>
+    <w:p>
+      <w:pPr>
+        <w:suppressAutoHyphens w:val="0"/>
+        <w:autoSpaceDE w:val="0"/>
+        <w:adjustRightInd w:val="0"/>
+        <w:textAlignment w:val="auto"/>
+        <w:rPr>
+          <w:rFonts w:ascii="Times New Roman" w:hAnsi="Times New Roman" w:cs="Times New Roman"/>
+          <w:kern w:val="0"/>
+          <w:sz w:val="20"/>
+          <w:szCs w:val="20"/>
+          <w:lang w:val="en-US" w:bidi="ar-SA"/>
+        </w:rPr>
+      </w:pPr>
+    </w:p>
+    <w:p>
+      <w:pPr>
+        <w:suppressAutoHyphens w:val="0"/>
+        <w:autoSpaceDE w:val="0"/>
+        <w:adjustRightInd w:val="0"/>
+        <w:textAlignment w:val="auto"/>
+        <w:rPr>
+          <w:rFonts w:ascii="Times New Roman" w:hAnsi="Times New Roman" w:cs="Times New Roman"/>
+        </w:rPr>
+      </w:pPr>
+      <w:r>
+        <w:rPr>
+          <w:rFonts w:ascii="Times New Roman" w:hAnsi="Times New Roman" w:cs="Times New Roman"/>
+          <w:kern w:val="0"/>
+          <w:sz w:val="20"/>
+          <w:szCs w:val="20"/>
+          <w:lang w:val="en-US" w:bidi="ar-SA"/>
+        </w:rPr>
+        <w:t xml:space="preserve">Use the </w:t>
+      </w:r>
+      <w:r>
+        <w:rPr>
+          <w:rFonts w:ascii="Times New Roman" w:hAnsi="Times New Roman" w:cs="Times New Roman"/>
+          <w:i/>
+          <w:iCs/>
+          <w:kern w:val="0"/>
+          <w:sz w:val="20"/>
+          <w:szCs w:val="20"/>
+          <w:lang w:val="en-US" w:bidi="ar-SA"/>
+        </w:rPr>
+        <w:t xml:space="preserve">-F </w:t>
+      </w:r>
+      <w:r>
+        <w:rPr>
+          <w:rFonts w:ascii="Times New Roman" w:hAnsi="Times New Roman" w:cs="Times New Roman"/>
+          <w:kern w:val="0"/>
+          <w:sz w:val="20"/>
+          <w:szCs w:val="20"/>
+          <w:lang w:val="en-US" w:bidi="ar-SA"/>
+        </w:rPr>
+        <w:t>option to change the field separator to a comma.</w:t>
+      </w:r>
+    </w:p>
+    <w:p>
+      <w:pPr>
+        <w:rPr>
+          <w:rFonts w:ascii="Times New Roman" w:hAnsi="Times New Roman" w:cs="Times New Roman"/>
+        </w:rPr>
+      </w:pPr>
+      <w:r>
+        <w:rPr>
+          <w:rFonts w:ascii="Times New Roman" w:hAnsi="Times New Roman" w:cs="Times New Roman"/>
+          <w:noProof/>
+          <w:lang w:val="en-US" w:eastAsia="en-US" w:bidi="ar-SA"/>
+        </w:rPr>
+        <w:drawing>
+          <wp:inline distT="0" distB="0" distL="0" distR="0" wp14:anchorId="6086AD89" wp14:editId="7894EA07">
+            <wp:extent cx="5543550" cy="3760742"/>
+            <wp:effectExtent l="0" t="0" r="0" b="0"/>
+            <wp:docPr id="2" name="Picture 2"/>
+            <wp:cNvGraphicFramePr>
+              <a:graphicFrameLocks xmlns:a="http://schemas.openxmlformats.org/drawingml/2006/main" noChangeAspect="1"/>
+            </wp:cNvGraphicFramePr>
+            <a:graphic xmlns:a="http://schemas.openxmlformats.org/drawingml/2006/main">
+              <a:graphicData uri="http://schemas.openxmlformats.org/drawingml/2006/picture">
+                <pic:pic xmlns:pic="http://schemas.openxmlformats.org/drawingml/2006/picture">
+                  <pic:nvPicPr>
+                    <pic:cNvPr id="1" name=""/>
+                    <pic:cNvPicPr/>
+                  </pic:nvPicPr>
+                  <pic:blipFill>
+                    <a:blip r:embed="rId8"/>
+                    <a:stretch>
+                      <a:fillRect/>
+                    </a:stretch>
+                  </pic:blipFill>
+                  <pic:spPr>
+                    <a:xfrm>
+                      <a:off x="0" y="0"/>
                       <a:ext cx="5549946" cy="3765081"/>
                     </a:xfrm>
                     <a:prstGeom prst="rect">
@@ -372,8 +662,1556 @@
           <w:rFonts w:ascii="Times New Roman" w:hAnsi="Times New Roman" w:cs="Times New Roman"/>
         </w:rPr>
       </w:pPr>
+    </w:p>
+    <w:p>
+      <w:pPr>
+        <w:rPr>
+          <w:rFonts w:ascii="Times New Roman" w:hAnsi="Times New Roman" w:cs="Times New Roman"/>
+        </w:rPr>
+      </w:pPr>
+      <w:r>
+        <w:rPr>
+          <w:rFonts w:ascii="Times New Roman" w:hAnsi="Times New Roman" w:cs="Times New Roman"/>
+        </w:rPr>
+        <w:t>It is usually a better practice, and more convenient, to specify the field separator in</w:t>
+      </w:r>
+      <w:r>
+        <w:rPr>
+          <w:rFonts w:ascii="Times New Roman" w:hAnsi="Times New Roman" w:cs="Times New Roman"/>
+        </w:rPr>
+        <w:t xml:space="preserve"> </w:t>
+      </w:r>
+      <w:r>
+        <w:rPr>
+          <w:rFonts w:ascii="Times New Roman" w:hAnsi="Times New Roman" w:cs="Times New Roman"/>
+        </w:rPr>
+        <w:t>the script itself. The system variable FS can be defined to change the field separator.</w:t>
+      </w:r>
+      <w:r>
+        <w:rPr>
+          <w:rFonts w:ascii="Times New Roman" w:hAnsi="Times New Roman" w:cs="Times New Roman"/>
+        </w:rPr>
+        <w:t xml:space="preserve"> </w:t>
+      </w:r>
+      <w:r>
+        <w:rPr>
+          <w:rFonts w:ascii="Times New Roman" w:hAnsi="Times New Roman" w:cs="Times New Roman"/>
+        </w:rPr>
+        <w:t>Because this must be done before the first input line is read, we must assign</w:t>
+      </w:r>
+      <w:r>
+        <w:rPr>
+          <w:rFonts w:ascii="Times New Roman" w:hAnsi="Times New Roman" w:cs="Times New Roman"/>
+        </w:rPr>
+        <w:t xml:space="preserve"> </w:t>
+      </w:r>
+      <w:r>
+        <w:rPr>
+          <w:rFonts w:ascii="Times New Roman" w:hAnsi="Times New Roman" w:cs="Times New Roman"/>
+        </w:rPr>
+        <w:t>this variable in an action controlled by the BEGIN rule.</w:t>
+      </w:r>
+    </w:p>
+    <w:p>
+      <w:pPr>
+        <w:ind w:left="2836" w:firstLine="709"/>
+        <w:rPr>
+          <w:rFonts w:ascii="Times New Roman" w:hAnsi="Times New Roman" w:cs="Times New Roman"/>
+          <w:b/>
+        </w:rPr>
+      </w:pPr>
+      <w:r>
+        <w:rPr>
+          <w:rFonts w:ascii="Times New Roman" w:hAnsi="Times New Roman" w:cs="Times New Roman"/>
+          <w:b/>
+        </w:rPr>
+        <w:t>BEGIN { FS = ":</w:t>
+      </w:r>
+      <w:r>
+        <w:rPr>
+          <w:rFonts w:ascii="Times New Roman" w:hAnsi="Times New Roman" w:cs="Times New Roman"/>
+          <w:b/>
+        </w:rPr>
+        <w:t>" }</w:t>
+      </w:r>
+    </w:p>
+    <w:p>
+      <w:pPr>
+        <w:rPr>
+          <w:rFonts w:ascii="Times New Roman" w:hAnsi="Times New Roman" w:cs="Times New Roman"/>
+        </w:rPr>
+      </w:pPr>
+      <w:r>
+        <w:rPr>
+          <w:noProof/>
+          <w:lang w:val="en-US" w:eastAsia="en-US" w:bidi="ar-SA"/>
+        </w:rPr>
+        <w:drawing>
+          <wp:inline distT="0" distB="0" distL="0" distR="0" wp14:anchorId="539B10D9" wp14:editId="465ECB92">
+            <wp:extent cx="4724400" cy="857250"/>
+            <wp:effectExtent l="0" t="0" r="0" b="0"/>
+            <wp:docPr id="1" name="Picture 1"/>
+            <wp:cNvGraphicFramePr>
+              <a:graphicFrameLocks xmlns:a="http://schemas.openxmlformats.org/drawingml/2006/main" noChangeAspect="1"/>
+            </wp:cNvGraphicFramePr>
+            <a:graphic xmlns:a="http://schemas.openxmlformats.org/drawingml/2006/main">
+              <a:graphicData uri="http://schemas.openxmlformats.org/drawingml/2006/picture">
+                <pic:pic xmlns:pic="http://schemas.openxmlformats.org/drawingml/2006/picture">
+                  <pic:nvPicPr>
+                    <pic:cNvPr id="1" name=""/>
+                    <pic:cNvPicPr/>
+                  </pic:nvPicPr>
+                  <pic:blipFill>
+                    <a:blip r:embed="rId9"/>
+                    <a:stretch>
+                      <a:fillRect/>
+                    </a:stretch>
+                  </pic:blipFill>
+                  <pic:spPr>
+                    <a:xfrm>
+                      <a:off x="0" y="0"/>
+                      <a:ext cx="4724400" cy="857250"/>
+                    </a:xfrm>
+                    <a:prstGeom prst="rect">
+                      <a:avLst/>
+                    </a:prstGeom>
+                  </pic:spPr>
+                </pic:pic>
+              </a:graphicData>
+            </a:graphic>
+          </wp:inline>
+        </w:drawing>
+      </w:r>
+    </w:p>
+    <w:p>
+      <w:pPr>
+        <w:rPr>
+          <w:rFonts w:ascii="Times New Roman" w:hAnsi="Times New Roman" w:cs="Times New Roman"/>
+        </w:rPr>
+      </w:pPr>
+      <w:r>
+        <w:rPr>
+          <w:rFonts w:ascii="Times New Roman" w:hAnsi="Times New Roman" w:cs="Times New Roman"/>
+        </w:rPr>
+        <w:t>It’s important to understand the basic model that awk offers the programmer. Part</w:t>
+      </w:r>
+      <w:r>
+        <w:rPr>
+          <w:rFonts w:ascii="Times New Roman" w:hAnsi="Times New Roman" w:cs="Times New Roman"/>
+        </w:rPr>
+        <w:t xml:space="preserve"> </w:t>
+      </w:r>
+      <w:r>
+        <w:rPr>
+          <w:rFonts w:ascii="Times New Roman" w:hAnsi="Times New Roman" w:cs="Times New Roman"/>
+        </w:rPr>
+        <w:t>of the reason why awk is easier to learn than many programming languages is that</w:t>
+      </w:r>
+      <w:r>
+        <w:rPr>
+          <w:rFonts w:ascii="Times New Roman" w:hAnsi="Times New Roman" w:cs="Times New Roman"/>
+        </w:rPr>
+        <w:t xml:space="preserve"> </w:t>
+      </w:r>
+      <w:r>
+        <w:rPr>
+          <w:rFonts w:ascii="Times New Roman" w:hAnsi="Times New Roman" w:cs="Times New Roman"/>
+        </w:rPr>
+        <w:t>it offers such a well-defined and useful model to the programmer.</w:t>
+      </w:r>
+      <w:r>
+        <w:rPr>
+          <w:rFonts w:ascii="Times New Roman" w:hAnsi="Times New Roman" w:cs="Times New Roman"/>
+        </w:rPr>
+        <w:t xml:space="preserve"> </w:t>
+      </w:r>
+      <w:r>
+        <w:rPr>
+          <w:rFonts w:ascii="Times New Roman" w:hAnsi="Times New Roman" w:cs="Times New Roman"/>
+        </w:rPr>
+        <w:t>An awk program consists of what we will call a main input loop. A loop is a routine</w:t>
+      </w:r>
+      <w:r>
+        <w:rPr>
+          <w:rFonts w:ascii="Times New Roman" w:hAnsi="Times New Roman" w:cs="Times New Roman"/>
+        </w:rPr>
+        <w:t xml:space="preserve"> </w:t>
+      </w:r>
+      <w:r>
+        <w:rPr>
+          <w:rFonts w:ascii="Times New Roman" w:hAnsi="Times New Roman" w:cs="Times New Roman"/>
+        </w:rPr>
+        <w:t>that is executed over and over again until some condition exists that terminates</w:t>
+      </w:r>
+      <w:r>
+        <w:rPr>
+          <w:rFonts w:ascii="Times New Roman" w:hAnsi="Times New Roman" w:cs="Times New Roman"/>
+        </w:rPr>
+        <w:t xml:space="preserve"> </w:t>
+      </w:r>
+      <w:r>
+        <w:rPr>
+          <w:rFonts w:ascii="Times New Roman" w:hAnsi="Times New Roman" w:cs="Times New Roman"/>
+        </w:rPr>
+        <w:t>it. You don’t write this loop, it is given—it exists as the framework within</w:t>
+      </w:r>
+      <w:r>
+        <w:rPr>
+          <w:rFonts w:ascii="Times New Roman" w:hAnsi="Times New Roman" w:cs="Times New Roman"/>
+        </w:rPr>
+        <w:t xml:space="preserve"> </w:t>
+      </w:r>
+      <w:r>
+        <w:rPr>
+          <w:rFonts w:ascii="Times New Roman" w:hAnsi="Times New Roman" w:cs="Times New Roman"/>
+        </w:rPr>
+        <w:t>which the code that you do write will be executed. The main input loop in awk is</w:t>
+      </w:r>
+      <w:r>
+        <w:rPr>
+          <w:rFonts w:ascii="Times New Roman" w:hAnsi="Times New Roman" w:cs="Times New Roman"/>
+        </w:rPr>
+        <w:t xml:space="preserve"> </w:t>
+      </w:r>
+      <w:r>
+        <w:rPr>
+          <w:rFonts w:ascii="Times New Roman" w:hAnsi="Times New Roman" w:cs="Times New Roman"/>
+        </w:rPr>
+        <w:t>a routine that reads one line of input from a file and makes it available for processing.</w:t>
+      </w:r>
+      <w:r>
+        <w:rPr>
+          <w:rFonts w:ascii="Times New Roman" w:hAnsi="Times New Roman" w:cs="Times New Roman"/>
+        </w:rPr>
+        <w:t xml:space="preserve"> </w:t>
+      </w:r>
+      <w:r>
+        <w:rPr>
+          <w:rFonts w:ascii="Times New Roman" w:hAnsi="Times New Roman" w:cs="Times New Roman"/>
+        </w:rPr>
+        <w:t>The main input loop is executed as many times as there are lines of input. As you</w:t>
+      </w:r>
+      <w:r>
+        <w:rPr>
+          <w:rFonts w:ascii="Times New Roman" w:hAnsi="Times New Roman" w:cs="Times New Roman"/>
+        </w:rPr>
+        <w:t xml:space="preserve"> </w:t>
+      </w:r>
+      <w:r>
+        <w:rPr>
+          <w:rFonts w:ascii="Times New Roman" w:hAnsi="Times New Roman" w:cs="Times New Roman"/>
+        </w:rPr>
+        <w:t>saw in the “Hello, world” examples, this loop does not execute until there is a line</w:t>
+      </w:r>
+      <w:r>
+        <w:rPr>
+          <w:rFonts w:ascii="Times New Roman" w:hAnsi="Times New Roman" w:cs="Times New Roman"/>
+        </w:rPr>
+        <w:t xml:space="preserve"> </w:t>
+      </w:r>
+      <w:r>
+        <w:rPr>
+          <w:rFonts w:ascii="Times New Roman" w:hAnsi="Times New Roman" w:cs="Times New Roman"/>
+        </w:rPr>
+        <w:t xml:space="preserve">of input. It </w:t>
+      </w:r>
+      <w:r>
+        <w:rPr>
+          <w:rFonts w:ascii="Times New Roman" w:hAnsi="Times New Roman" w:cs="Times New Roman"/>
+        </w:rPr>
+        <w:t>terminates when there is no mor</w:t>
+      </w:r>
+      <w:r>
+        <w:rPr>
+          <w:rFonts w:ascii="Times New Roman" w:hAnsi="Times New Roman" w:cs="Times New Roman"/>
+        </w:rPr>
+        <w:t>e input to be read.</w:t>
+      </w:r>
+      <w:r>
+        <w:rPr>
+          <w:rFonts w:ascii="Times New Roman" w:hAnsi="Times New Roman" w:cs="Times New Roman"/>
+        </w:rPr>
+        <w:t xml:space="preserve"> </w:t>
+      </w:r>
+      <w:r>
+        <w:rPr>
+          <w:rFonts w:ascii="Times New Roman" w:hAnsi="Times New Roman" w:cs="Times New Roman"/>
+        </w:rPr>
+        <w:t>Awk allows you to write two special rout</w:t>
+      </w:r>
+      <w:r>
+        <w:rPr>
+          <w:rFonts w:ascii="Times New Roman" w:hAnsi="Times New Roman" w:cs="Times New Roman"/>
+        </w:rPr>
+        <w:t>ines that can be executed befor</w:t>
+      </w:r>
+      <w:r>
+        <w:rPr>
+          <w:rFonts w:ascii="Times New Roman" w:hAnsi="Times New Roman" w:cs="Times New Roman"/>
+        </w:rPr>
+        <w:t>e any</w:t>
+      </w:r>
+      <w:r>
+        <w:rPr>
+          <w:rFonts w:ascii="Times New Roman" w:hAnsi="Times New Roman" w:cs="Times New Roman"/>
+        </w:rPr>
+        <w:t xml:space="preserve"> </w:t>
+      </w:r>
+      <w:r>
+        <w:rPr>
+          <w:rFonts w:ascii="Times New Roman" w:hAnsi="Times New Roman" w:cs="Times New Roman"/>
+        </w:rPr>
+        <w:t xml:space="preserve">input is read and after all input </w:t>
+      </w:r>
+      <w:r>
+        <w:rPr>
+          <w:rFonts w:ascii="Times New Roman" w:hAnsi="Times New Roman" w:cs="Times New Roman"/>
+        </w:rPr>
+        <w:t xml:space="preserve">is read. These are the </w:t>
+      </w:r>
+      <w:r>
+        <w:rPr>
+          <w:rFonts w:ascii="Times New Roman" w:hAnsi="Times New Roman" w:cs="Times New Roman"/>
+        </w:rPr>
+        <w:t>procedures</w:t>
+      </w:r>
+      <w:r>
+        <w:rPr>
+          <w:rFonts w:ascii="Times New Roman" w:hAnsi="Times New Roman" w:cs="Times New Roman"/>
+        </w:rPr>
+        <w:t xml:space="preserve"> associated with</w:t>
+      </w:r>
+      <w:r>
+        <w:rPr>
+          <w:rFonts w:ascii="Times New Roman" w:hAnsi="Times New Roman" w:cs="Times New Roman"/>
+        </w:rPr>
+        <w:t xml:space="preserve"> </w:t>
+      </w:r>
+      <w:r>
+        <w:rPr>
+          <w:rFonts w:ascii="Times New Roman" w:hAnsi="Times New Roman" w:cs="Times New Roman"/>
+        </w:rPr>
+        <w:t>the BEGIN and END rules, respectively. In oth</w:t>
+      </w:r>
+      <w:r>
+        <w:rPr>
+          <w:rFonts w:ascii="Times New Roman" w:hAnsi="Times New Roman" w:cs="Times New Roman"/>
+        </w:rPr>
+        <w:t>er words, you can do some prepr</w:t>
+      </w:r>
+      <w:r>
+        <w:rPr>
+          <w:rFonts w:ascii="Times New Roman" w:hAnsi="Times New Roman" w:cs="Times New Roman"/>
+        </w:rPr>
+        <w:t>ocessing</w:t>
+      </w:r>
+      <w:r>
+        <w:rPr>
+          <w:rFonts w:ascii="Times New Roman" w:hAnsi="Times New Roman" w:cs="Times New Roman"/>
+        </w:rPr>
+        <w:t xml:space="preserve"> </w:t>
+      </w:r>
+      <w:r>
+        <w:rPr>
+          <w:rFonts w:ascii="Times New Roman" w:hAnsi="Times New Roman" w:cs="Times New Roman"/>
+        </w:rPr>
+        <w:t xml:space="preserve">before the main input loop is ever executed and you can do some </w:t>
+      </w:r>
+      <w:r>
+        <w:rPr>
+          <w:rFonts w:ascii="Times New Roman" w:hAnsi="Times New Roman" w:cs="Times New Roman"/>
+        </w:rPr>
+        <w:t>post processing</w:t>
+      </w:r>
+      <w:r>
+        <w:rPr>
+          <w:rFonts w:ascii="Times New Roman" w:hAnsi="Times New Roman" w:cs="Times New Roman"/>
+        </w:rPr>
+        <w:t xml:space="preserve"> after the main input loop has terminated. The BEGIN and END</w:t>
+      </w:r>
+      <w:r>
+        <w:rPr>
+          <w:rFonts w:ascii="Times New Roman" w:hAnsi="Times New Roman" w:cs="Times New Roman"/>
+        </w:rPr>
+        <w:t xml:space="preserve"> </w:t>
+      </w:r>
+      <w:r>
+        <w:rPr>
+          <w:rFonts w:ascii="Times New Roman" w:hAnsi="Times New Roman" w:cs="Times New Roman"/>
+        </w:rPr>
+        <w:t>procedures</w:t>
+      </w:r>
+      <w:r>
+        <w:rPr>
+          <w:rFonts w:ascii="Times New Roman" w:hAnsi="Times New Roman" w:cs="Times New Roman"/>
+        </w:rPr>
+        <w:t xml:space="preserve"> are optional.</w:t>
+      </w:r>
+    </w:p>
+    <w:p>
+      <w:pPr>
+        <w:rPr>
+          <w:rFonts w:ascii="Times New Roman" w:hAnsi="Times New Roman" w:cs="Times New Roman"/>
+        </w:rPr>
+      </w:pPr>
+      <w:r>
+        <w:rPr>
+          <w:rFonts w:ascii="Times New Roman" w:hAnsi="Times New Roman" w:cs="Times New Roman"/>
+        </w:rPr>
+        <w:t>You can think of an awk script as having potentially three major parts: what happens</w:t>
+      </w:r>
+      <w:r>
+        <w:rPr>
+          <w:rFonts w:ascii="Times New Roman" w:hAnsi="Times New Roman" w:cs="Times New Roman"/>
+        </w:rPr>
+        <w:t xml:space="preserve"> </w:t>
+      </w:r>
+      <w:r>
+        <w:rPr>
+          <w:rFonts w:ascii="Times New Roman" w:hAnsi="Times New Roman" w:cs="Times New Roman"/>
+        </w:rPr>
+        <w:t>before, what happens during, and what happens after processing the input.</w:t>
+      </w:r>
+      <w:r>
+        <w:rPr>
+          <w:rFonts w:ascii="Times New Roman" w:hAnsi="Times New Roman" w:cs="Times New Roman"/>
+        </w:rPr>
+        <w:t xml:space="preserve"> </w:t>
+      </w:r>
+      <w:r>
+        <w:rPr>
+          <w:rFonts w:ascii="Times New Roman" w:hAnsi="Times New Roman" w:cs="Times New Roman"/>
+        </w:rPr>
+        <w:t>Figure 7-1 shows the relationship of these parts in the flow of control of an awk</w:t>
+      </w:r>
+    </w:p>
+    <w:p>
+      <w:pPr>
+        <w:rPr>
+          <w:rFonts w:ascii="Times New Roman" w:hAnsi="Times New Roman" w:cs="Times New Roman"/>
+        </w:rPr>
+      </w:pPr>
+      <w:r>
+        <w:rPr>
+          <w:rFonts w:ascii="Times New Roman" w:hAnsi="Times New Roman" w:cs="Times New Roman"/>
+        </w:rPr>
+        <w:lastRenderedPageBreak/>
+        <w:t>script.</w:t>
+      </w:r>
+    </w:p>
+    <w:p>
+      <w:pPr>
+        <w:rPr>
+          <w:rFonts w:ascii="Times New Roman" w:hAnsi="Times New Roman" w:cs="Times New Roman"/>
+        </w:rPr>
+      </w:pPr>
+      <w:r>
+        <w:rPr>
+          <w:rFonts w:ascii="Times New Roman" w:hAnsi="Times New Roman" w:cs="Times New Roman"/>
+          <w:noProof/>
+          <w:lang w:val="en-US" w:eastAsia="en-US" w:bidi="ar-SA"/>
+        </w:rPr>
+        <w:drawing>
+          <wp:inline distT="0" distB="0" distL="0" distR="0" wp14:anchorId="59B2BF93" wp14:editId="6FDF6D45">
+            <wp:extent cx="4772025" cy="2657475"/>
+            <wp:effectExtent l="0" t="0" r="9525" b="9525"/>
+            <wp:docPr id="3" name="Picture 3"/>
+            <wp:cNvGraphicFramePr>
+              <a:graphicFrameLocks xmlns:a="http://schemas.openxmlformats.org/drawingml/2006/main" noChangeAspect="1"/>
+            </wp:cNvGraphicFramePr>
+            <a:graphic xmlns:a="http://schemas.openxmlformats.org/drawingml/2006/main">
+              <a:graphicData uri="http://schemas.openxmlformats.org/drawingml/2006/picture">
+                <pic:pic xmlns:pic="http://schemas.openxmlformats.org/drawingml/2006/picture">
+                  <pic:nvPicPr>
+                    <pic:cNvPr id="1" name=""/>
+                    <pic:cNvPicPr/>
+                  </pic:nvPicPr>
+                  <pic:blipFill>
+                    <a:blip r:embed="rId10"/>
+                    <a:stretch>
+                      <a:fillRect/>
+                    </a:stretch>
+                  </pic:blipFill>
+                  <pic:spPr>
+                    <a:xfrm>
+                      <a:off x="0" y="0"/>
+                      <a:ext cx="4772025" cy="2657475"/>
+                    </a:xfrm>
+                    <a:prstGeom prst="rect">
+                      <a:avLst/>
+                    </a:prstGeom>
+                  </pic:spPr>
+                </pic:pic>
+              </a:graphicData>
+            </a:graphic>
+          </wp:inline>
+        </w:drawing>
+      </w:r>
+    </w:p>
+    <w:p>
+      <w:pPr>
+        <w:rPr>
+          <w:rFonts w:ascii="Times New Roman" w:hAnsi="Times New Roman" w:cs="Times New Roman"/>
+        </w:rPr>
+      </w:pPr>
+      <w:r>
+        <w:rPr>
+          <w:rFonts w:ascii="Times New Roman" w:hAnsi="Times New Roman" w:cs="Times New Roman"/>
+        </w:rPr>
+        <w:t>When awk reads an input line, it attempts to match each pattern-matching rule in</w:t>
+      </w:r>
+      <w:r>
+        <w:rPr>
+          <w:rFonts w:ascii="Times New Roman" w:hAnsi="Times New Roman" w:cs="Times New Roman"/>
+        </w:rPr>
+        <w:t xml:space="preserve"> </w:t>
+      </w:r>
+      <w:r>
+        <w:rPr>
+          <w:rFonts w:ascii="Times New Roman" w:hAnsi="Times New Roman" w:cs="Times New Roman"/>
+        </w:rPr>
+        <w:t>a script. Only the lines matching the particular pattern are the object of an action.</w:t>
+      </w:r>
+      <w:r>
+        <w:rPr>
+          <w:rFonts w:ascii="Times New Roman" w:hAnsi="Times New Roman" w:cs="Times New Roman"/>
+        </w:rPr>
+        <w:t xml:space="preserve"> </w:t>
+      </w:r>
+      <w:r>
+        <w:rPr>
+          <w:rFonts w:ascii="Times New Roman" w:hAnsi="Times New Roman" w:cs="Times New Roman"/>
+        </w:rPr>
+        <w:t>If no action is specified, the line that matches the pattern is printed (executing the</w:t>
+      </w:r>
+      <w:r>
+        <w:rPr>
+          <w:rFonts w:ascii="Times New Roman" w:hAnsi="Times New Roman" w:cs="Times New Roman"/>
+        </w:rPr>
+        <w:t xml:space="preserve"> pr</w:t>
+      </w:r>
+      <w:r>
+        <w:rPr>
+          <w:rFonts w:ascii="Times New Roman" w:hAnsi="Times New Roman" w:cs="Times New Roman"/>
+        </w:rPr>
+        <w:t>int statement is the default action). Consider the following script:</w:t>
+      </w:r>
+    </w:p>
+    <w:p>
+      <w:pPr>
+        <w:ind w:left="2127" w:firstLine="709"/>
+        <w:rPr>
+          <w:rFonts w:ascii="Times New Roman" w:hAnsi="Times New Roman" w:cs="Times New Roman"/>
+          <w:b/>
+        </w:rPr>
+      </w:pPr>
+      <w:r>
+        <w:rPr>
+          <w:rFonts w:ascii="Times New Roman" w:hAnsi="Times New Roman" w:cs="Times New Roman"/>
+          <w:b/>
+        </w:rPr>
+        <w:t>/ˆ$/ { print "This is a blank line." }</w:t>
+      </w:r>
+    </w:p>
+    <w:p>
+      <w:pPr>
+        <w:rPr>
+          <w:rFonts w:ascii="Times New Roman" w:hAnsi="Times New Roman" w:cs="Times New Roman"/>
+        </w:rPr>
+      </w:pPr>
+    </w:p>
+    <w:p>
+      <w:pPr>
+        <w:rPr>
+          <w:rFonts w:ascii="Times New Roman" w:hAnsi="Times New Roman" w:cs="Times New Roman"/>
+        </w:rPr>
+      </w:pPr>
+      <w:r>
+        <w:rPr>
+          <w:rFonts w:ascii="Times New Roman" w:hAnsi="Times New Roman" w:cs="Times New Roman"/>
+        </w:rPr>
+        <w:t xml:space="preserve">In the example below, we filtered out all the line that start with digit 2 and additional sentence was appended to it. </w:t>
+      </w:r>
+    </w:p>
+    <w:p>
+      <w:pPr>
+        <w:rPr>
+          <w:rFonts w:ascii="Times New Roman" w:hAnsi="Times New Roman" w:cs="Times New Roman"/>
+        </w:rPr>
+      </w:pPr>
+      <w:r>
+        <w:rPr>
+          <w:rFonts w:ascii="Times New Roman" w:hAnsi="Times New Roman" w:cs="Times New Roman"/>
+          <w:noProof/>
+          <w:lang w:val="en-US" w:eastAsia="en-US" w:bidi="ar-SA"/>
+        </w:rPr>
+        <w:drawing>
+          <wp:inline distT="0" distB="0" distL="0" distR="0" wp14:anchorId="1ED99F8C" wp14:editId="4B11BF3E">
+            <wp:extent cx="5476875" cy="676275"/>
+            <wp:effectExtent l="0" t="0" r="9525" b="9525"/>
+            <wp:docPr id="4" name="Picture 4"/>
+            <wp:cNvGraphicFramePr>
+              <a:graphicFrameLocks xmlns:a="http://schemas.openxmlformats.org/drawingml/2006/main" noChangeAspect="1"/>
+            </wp:cNvGraphicFramePr>
+            <a:graphic xmlns:a="http://schemas.openxmlformats.org/drawingml/2006/main">
+              <a:graphicData uri="http://schemas.openxmlformats.org/drawingml/2006/picture">
+                <pic:pic xmlns:pic="http://schemas.openxmlformats.org/drawingml/2006/picture">
+                  <pic:nvPicPr>
+                    <pic:cNvPr id="1" name=""/>
+                    <pic:cNvPicPr/>
+                  </pic:nvPicPr>
+                  <pic:blipFill>
+                    <a:blip r:embed="rId11"/>
+                    <a:stretch>
+                      <a:fillRect/>
+                    </a:stretch>
+                  </pic:blipFill>
+                  <pic:spPr>
+                    <a:xfrm>
+                      <a:off x="0" y="0"/>
+                      <a:ext cx="5476875" cy="676275"/>
+                    </a:xfrm>
+                    <a:prstGeom prst="rect">
+                      <a:avLst/>
+                    </a:prstGeom>
+                  </pic:spPr>
+                </pic:pic>
+              </a:graphicData>
+            </a:graphic>
+          </wp:inline>
+        </w:drawing>
+      </w:r>
+    </w:p>
+    <w:p>
+      <w:pPr>
+        <w:rPr>
+          <w:rFonts w:ascii="Times New Roman" w:hAnsi="Times New Roman" w:cs="Times New Roman"/>
+        </w:rPr>
+      </w:pPr>
+    </w:p>
+    <w:p>
+      <w:pPr>
+        <w:rPr>
+          <w:rFonts w:ascii="Times New Roman" w:hAnsi="Times New Roman" w:cs="Times New Roman"/>
+          <w:i/>
+          <w:sz w:val="36"/>
+          <w:szCs w:val="36"/>
+          <w:u w:val="single"/>
+        </w:rPr>
+      </w:pPr>
+      <w:r>
+        <w:rPr>
+          <w:rFonts w:ascii="Times New Roman" w:hAnsi="Times New Roman" w:cs="Times New Roman"/>
+          <w:i/>
+          <w:sz w:val="36"/>
+          <w:szCs w:val="36"/>
+          <w:u w:val="single"/>
+        </w:rPr>
+        <w:t>Expressions</w:t>
+      </w:r>
+    </w:p>
+    <w:p>
+      <w:pPr>
+        <w:rPr>
+          <w:rFonts w:ascii="Times New Roman" w:hAnsi="Times New Roman" w:cs="Times New Roman"/>
+        </w:rPr>
+      </w:pPr>
+      <w:r>
+        <w:rPr>
+          <w:rFonts w:ascii="Times New Roman" w:hAnsi="Times New Roman" w:cs="Times New Roman"/>
+        </w:rPr>
+        <w:t>The use of expressions in which you can store, manipulate, and retrieve data is</w:t>
+      </w:r>
+      <w:r>
+        <w:rPr>
+          <w:rFonts w:ascii="Times New Roman" w:hAnsi="Times New Roman" w:cs="Times New Roman"/>
+        </w:rPr>
+        <w:t xml:space="preserve"> quite different </w:t>
+      </w:r>
+      <w:r>
+        <w:rPr>
+          <w:rFonts w:ascii="Times New Roman" w:hAnsi="Times New Roman" w:cs="Times New Roman"/>
+        </w:rPr>
+        <w:t>from anything you can do in sed, yet it is a common feature of</w:t>
+      </w:r>
+      <w:r>
+        <w:rPr>
+          <w:rFonts w:ascii="Times New Roman" w:hAnsi="Times New Roman" w:cs="Times New Roman"/>
+        </w:rPr>
+        <w:t xml:space="preserve"> </w:t>
+      </w:r>
+      <w:r>
+        <w:rPr>
+          <w:rFonts w:ascii="Times New Roman" w:hAnsi="Times New Roman" w:cs="Times New Roman"/>
+        </w:rPr>
+        <w:t>most programming languages.</w:t>
+      </w:r>
+      <w:r>
+        <w:rPr>
+          <w:rFonts w:ascii="Times New Roman" w:hAnsi="Times New Roman" w:cs="Times New Roman"/>
+        </w:rPr>
+        <w:t xml:space="preserve"> </w:t>
+      </w:r>
+      <w:r>
+        <w:rPr>
+          <w:rFonts w:ascii="Times New Roman" w:hAnsi="Times New Roman" w:cs="Times New Roman"/>
+        </w:rPr>
+        <w:t>A varia</w:t>
+      </w:r>
+      <w:r>
+        <w:rPr>
+          <w:rFonts w:ascii="Times New Roman" w:hAnsi="Times New Roman" w:cs="Times New Roman"/>
+        </w:rPr>
+        <w:t>ble is an identifier that refer</w:t>
+      </w:r>
+      <w:r>
+        <w:rPr>
+          <w:rFonts w:ascii="Times New Roman" w:hAnsi="Times New Roman" w:cs="Times New Roman"/>
+        </w:rPr>
+        <w:t>ences a value. To define a variable, you only</w:t>
+      </w:r>
+      <w:r>
+        <w:rPr>
+          <w:rFonts w:ascii="Times New Roman" w:hAnsi="Times New Roman" w:cs="Times New Roman"/>
+        </w:rPr>
+        <w:t xml:space="preserve"> </w:t>
+      </w:r>
+      <w:r>
+        <w:rPr>
+          <w:rFonts w:ascii="Times New Roman" w:hAnsi="Times New Roman" w:cs="Times New Roman"/>
+        </w:rPr>
+        <w:t>have to name it and assign it a value. The name can only contain letters, digits,</w:t>
+      </w:r>
+      <w:r>
+        <w:rPr>
+          <w:rFonts w:ascii="Times New Roman" w:hAnsi="Times New Roman" w:cs="Times New Roman"/>
+        </w:rPr>
+        <w:t xml:space="preserve"> </w:t>
+      </w:r>
+      <w:r>
+        <w:rPr>
+          <w:rFonts w:ascii="Times New Roman" w:hAnsi="Times New Roman" w:cs="Times New Roman"/>
+        </w:rPr>
+        <w:t>and underscores, and may not start with a digit. Case distinctions in variable</w:t>
+      </w:r>
+      <w:r>
+        <w:rPr>
+          <w:rFonts w:ascii="Times New Roman" w:hAnsi="Times New Roman" w:cs="Times New Roman"/>
+        </w:rPr>
+        <w:t xml:space="preserve"> names are important: Salary and salary </w:t>
+      </w:r>
+      <w:r>
+        <w:rPr>
+          <w:rFonts w:ascii="Times New Roman" w:hAnsi="Times New Roman" w:cs="Times New Roman"/>
+        </w:rPr>
+        <w:t>ar</w:t>
+      </w:r>
+      <w:r>
+        <w:rPr>
+          <w:rFonts w:ascii="Times New Roman" w:hAnsi="Times New Roman" w:cs="Times New Roman"/>
+        </w:rPr>
+        <w:t>e two different</w:t>
+      </w:r>
+      <w:r>
+        <w:rPr>
+          <w:rFonts w:ascii="Times New Roman" w:hAnsi="Times New Roman" w:cs="Times New Roman"/>
+        </w:rPr>
+        <w:t xml:space="preserve"> variables. Variables are</w:t>
+      </w:r>
+    </w:p>
+    <w:p>
+      <w:pPr>
+        <w:rPr>
+          <w:rFonts w:ascii="Times New Roman" w:hAnsi="Times New Roman" w:cs="Times New Roman"/>
+        </w:rPr>
+      </w:pPr>
+      <w:r>
+        <w:rPr>
+          <w:rFonts w:ascii="Times New Roman" w:hAnsi="Times New Roman" w:cs="Times New Roman"/>
+        </w:rPr>
+        <w:t>not declared; you do not have to tell awk what type of value will be stored in a</w:t>
+      </w:r>
+      <w:r>
+        <w:rPr>
+          <w:rFonts w:ascii="Times New Roman" w:hAnsi="Times New Roman" w:cs="Times New Roman"/>
+        </w:rPr>
+        <w:t xml:space="preserve"> </w:t>
+      </w:r>
+      <w:r>
+        <w:rPr>
+          <w:rFonts w:ascii="Times New Roman" w:hAnsi="Times New Roman" w:cs="Times New Roman"/>
+        </w:rPr>
+        <w:t>variable. Each variable has a string value and a numeric value, and awk uses the</w:t>
+      </w:r>
+      <w:r>
+        <w:rPr>
+          <w:rFonts w:ascii="Times New Roman" w:hAnsi="Times New Roman" w:cs="Times New Roman"/>
+        </w:rPr>
+        <w:t xml:space="preserve"> </w:t>
+      </w:r>
+      <w:r>
+        <w:rPr>
+          <w:rFonts w:ascii="Times New Roman" w:hAnsi="Times New Roman" w:cs="Times New Roman"/>
+        </w:rPr>
+        <w:t>appropriate value based on the context of the expression. (Strings that do not consist</w:t>
+      </w:r>
+      <w:r>
+        <w:rPr>
+          <w:rFonts w:ascii="Times New Roman" w:hAnsi="Times New Roman" w:cs="Times New Roman"/>
+        </w:rPr>
+        <w:t xml:space="preserve"> </w:t>
+      </w:r>
+      <w:r>
+        <w:rPr>
+          <w:rFonts w:ascii="Times New Roman" w:hAnsi="Times New Roman" w:cs="Times New Roman"/>
+        </w:rPr>
+        <w:t>of numbers have a numeric value of 0.) Variables do not have to be initialized;</w:t>
+      </w:r>
+      <w:r>
+        <w:rPr>
+          <w:rFonts w:ascii="Times New Roman" w:hAnsi="Times New Roman" w:cs="Times New Roman"/>
+        </w:rPr>
+        <w:t xml:space="preserve"> </w:t>
+      </w:r>
+      <w:r>
+        <w:rPr>
+          <w:rFonts w:ascii="Times New Roman" w:hAnsi="Times New Roman" w:cs="Times New Roman"/>
+        </w:rPr>
+        <w:t>awk automatically initializes them to the empty string, which acts like 0 if used as</w:t>
+      </w:r>
+    </w:p>
+    <w:p>
+      <w:pPr>
+        <w:rPr>
+          <w:rFonts w:ascii="Times New Roman" w:hAnsi="Times New Roman" w:cs="Times New Roman"/>
+        </w:rPr>
+      </w:pPr>
+      <w:r>
+        <w:rPr>
+          <w:rFonts w:ascii="Times New Roman" w:hAnsi="Times New Roman" w:cs="Times New Roman"/>
+        </w:rPr>
+        <w:t>a number. The following expression assigns a value to x:</w:t>
+      </w:r>
+    </w:p>
+    <w:p>
+      <w:pPr>
+        <w:rPr>
+          <w:rFonts w:ascii="Times New Roman" w:hAnsi="Times New Roman" w:cs="Times New Roman"/>
+        </w:rPr>
+      </w:pPr>
+      <w:r>
+        <w:rPr>
+          <w:rFonts w:ascii="Times New Roman" w:hAnsi="Times New Roman" w:cs="Times New Roman"/>
+        </w:rPr>
+        <w:t>x = 1</w:t>
+      </w:r>
+    </w:p>
+    <w:p>
+      <w:pPr>
+        <w:rPr>
+          <w:rFonts w:ascii="Times New Roman" w:hAnsi="Times New Roman" w:cs="Times New Roman"/>
+        </w:rPr>
+      </w:pPr>
+      <w:r>
+        <w:rPr>
+          <w:rFonts w:ascii="Times New Roman" w:hAnsi="Times New Roman" w:cs="Times New Roman"/>
+        </w:rPr>
+        <w:t>x is the name of the variable, = is an assignment operator, and 1 is a numeric constant.</w:t>
+      </w:r>
+    </w:p>
+    <w:p>
+      <w:pPr>
+        <w:rPr>
+          <w:rFonts w:ascii="Times New Roman" w:hAnsi="Times New Roman" w:cs="Times New Roman"/>
+        </w:rPr>
+      </w:pPr>
+      <w:r>
+        <w:rPr>
+          <w:rFonts w:ascii="Times New Roman" w:hAnsi="Times New Roman" w:cs="Times New Roman"/>
+        </w:rPr>
+        <w:t>The following expression assigns the string “Hello” to the variable z:</w:t>
+      </w:r>
+    </w:p>
+    <w:p>
+      <w:pPr>
+        <w:rPr>
+          <w:rFonts w:ascii="Times New Roman" w:hAnsi="Times New Roman" w:cs="Times New Roman"/>
+        </w:rPr>
+      </w:pPr>
+      <w:r>
+        <w:rPr>
+          <w:rFonts w:ascii="Times New Roman" w:hAnsi="Times New Roman" w:cs="Times New Roman"/>
+        </w:rPr>
+        <w:t>z = "Hello"</w:t>
+      </w:r>
+    </w:p>
+    <w:p>
+      <w:pPr>
+        <w:rPr>
+          <w:rFonts w:ascii="Times New Roman" w:hAnsi="Times New Roman" w:cs="Times New Roman"/>
+        </w:rPr>
+      </w:pPr>
+      <w:r>
+        <w:rPr>
+          <w:rFonts w:ascii="Times New Roman" w:hAnsi="Times New Roman" w:cs="Times New Roman"/>
+        </w:rPr>
+        <w:t>A space is the string concatenation operator. The expression:</w:t>
+      </w:r>
+    </w:p>
+    <w:p>
+      <w:pPr>
+        <w:rPr>
+          <w:rFonts w:ascii="Times New Roman" w:hAnsi="Times New Roman" w:cs="Times New Roman"/>
+        </w:rPr>
+      </w:pPr>
+      <w:r>
+        <w:rPr>
+          <w:rFonts w:ascii="Times New Roman" w:hAnsi="Times New Roman" w:cs="Times New Roman"/>
+        </w:rPr>
+        <w:t>z = "Hello" "World"</w:t>
+      </w:r>
+    </w:p>
+    <w:p>
+      <w:pPr>
+        <w:rPr>
+          <w:rFonts w:ascii="Times New Roman" w:hAnsi="Times New Roman" w:cs="Times New Roman"/>
+        </w:rPr>
+      </w:pPr>
+      <w:r>
+        <w:rPr>
+          <w:rFonts w:ascii="Times New Roman" w:hAnsi="Times New Roman" w:cs="Times New Roman"/>
+        </w:rPr>
+        <w:t>concatenates the two strings and assigns “HelloWorld” to the variable z.</w:t>
+      </w:r>
+    </w:p>
+    <w:p>
+      <w:pPr>
+        <w:rPr>
+          <w:rFonts w:ascii="Times New Roman" w:hAnsi="Times New Roman" w:cs="Times New Roman"/>
+        </w:rPr>
+      </w:pPr>
+      <w:r>
+        <w:rPr>
+          <w:rFonts w:ascii="Times New Roman" w:hAnsi="Times New Roman" w:cs="Times New Roman"/>
+        </w:rPr>
+        <w:t>The dollar sign ($)</w:t>
+      </w:r>
+      <w:r>
+        <w:rPr>
+          <w:rFonts w:ascii="Times New Roman" w:hAnsi="Times New Roman" w:cs="Times New Roman"/>
+        </w:rPr>
+        <w:t xml:space="preserve"> operator is used to reference </w:t>
+      </w:r>
+      <w:r>
+        <w:rPr>
+          <w:rFonts w:ascii="Times New Roman" w:hAnsi="Times New Roman" w:cs="Times New Roman"/>
+        </w:rPr>
+        <w:t>fields. The following expression</w:t>
+      </w:r>
+    </w:p>
+    <w:p>
+      <w:pPr>
+        <w:rPr>
+          <w:rFonts w:ascii="Times New Roman" w:hAnsi="Times New Roman" w:cs="Times New Roman"/>
+        </w:rPr>
+      </w:pPr>
+      <w:r>
+        <w:rPr>
+          <w:rFonts w:ascii="Times New Roman" w:hAnsi="Times New Roman" w:cs="Times New Roman"/>
+        </w:rPr>
+        <w:lastRenderedPageBreak/>
+        <w:t>assigns the value of the first field of the current input record to the variable w:</w:t>
+      </w:r>
+    </w:p>
+    <w:p>
+      <w:pPr>
+        <w:rPr>
+          <w:rFonts w:ascii="Times New Roman" w:hAnsi="Times New Roman" w:cs="Times New Roman"/>
+        </w:rPr>
+      </w:pPr>
+      <w:r>
+        <w:rPr>
+          <w:rFonts w:ascii="Times New Roman" w:hAnsi="Times New Roman" w:cs="Times New Roman"/>
+        </w:rPr>
+        <w:t>w = $1</w:t>
+      </w:r>
+    </w:p>
+    <w:p>
+      <w:pPr>
+        <w:rPr>
+          <w:rFonts w:ascii="Times New Roman" w:hAnsi="Times New Roman" w:cs="Times New Roman"/>
+        </w:rPr>
+      </w:pPr>
+      <w:r>
+        <w:rPr>
+          <w:rFonts w:ascii="Times New Roman" w:hAnsi="Times New Roman" w:cs="Times New Roman"/>
+        </w:rPr>
+        <w:t xml:space="preserve">A variety of operators can be used in expressions. </w:t>
+      </w:r>
+      <w:r>
+        <w:rPr>
+          <w:rFonts w:ascii="Times New Roman" w:hAnsi="Times New Roman" w:cs="Times New Roman"/>
+        </w:rPr>
+        <w:t>Arithmetic operators are listed below</w:t>
+      </w:r>
+    </w:p>
+    <w:p>
+      <w:pPr>
+        <w:rPr>
+          <w:rFonts w:ascii="Times New Roman" w:hAnsi="Times New Roman" w:cs="Times New Roman"/>
+        </w:rPr>
+      </w:pPr>
+      <w:r>
+        <w:rPr>
+          <w:rFonts w:ascii="Times New Roman" w:hAnsi="Times New Roman" w:cs="Times New Roman"/>
+        </w:rPr>
+        <w:t>+ Addition</w:t>
+      </w:r>
+    </w:p>
+    <w:p>
+      <w:pPr>
+        <w:rPr>
+          <w:rFonts w:ascii="Times New Roman" w:hAnsi="Times New Roman" w:cs="Times New Roman"/>
+        </w:rPr>
+      </w:pPr>
+      <w:r>
+        <w:rPr>
+          <w:rFonts w:ascii="Times New Roman" w:hAnsi="Times New Roman" w:cs="Times New Roman"/>
+        </w:rPr>
+        <w:t>- Subtraction</w:t>
+      </w:r>
+    </w:p>
+    <w:p>
+      <w:pPr>
+        <w:rPr>
+          <w:rFonts w:ascii="Times New Roman" w:hAnsi="Times New Roman" w:cs="Times New Roman"/>
+        </w:rPr>
+      </w:pPr>
+      <w:r>
+        <w:rPr>
+          <w:rFonts w:ascii="Times New Roman" w:hAnsi="Times New Roman" w:cs="Times New Roman"/>
+        </w:rPr>
+        <w:t>* Multiplication</w:t>
+      </w:r>
+    </w:p>
+    <w:p>
+      <w:pPr>
+        <w:rPr>
+          <w:rFonts w:ascii="Times New Roman" w:hAnsi="Times New Roman" w:cs="Times New Roman"/>
+        </w:rPr>
+      </w:pPr>
+      <w:r>
+        <w:rPr>
+          <w:rFonts w:ascii="Times New Roman" w:hAnsi="Times New Roman" w:cs="Times New Roman"/>
+        </w:rPr>
+        <w:t>/ Division</w:t>
+      </w:r>
+    </w:p>
+    <w:p>
+      <w:pPr>
+        <w:rPr>
+          <w:rFonts w:ascii="Times New Roman" w:hAnsi="Times New Roman" w:cs="Times New Roman"/>
+        </w:rPr>
+      </w:pPr>
+      <w:r>
+        <w:rPr>
+          <w:rFonts w:ascii="Times New Roman" w:hAnsi="Times New Roman" w:cs="Times New Roman"/>
+        </w:rPr>
+        <w:t>% Modulo</w:t>
+      </w:r>
+    </w:p>
+    <w:p>
+      <w:pPr>
+        <w:rPr>
+          <w:rFonts w:ascii="Times New Roman" w:hAnsi="Times New Roman" w:cs="Times New Roman"/>
+        </w:rPr>
+      </w:pPr>
+      <w:r>
+        <w:rPr>
+          <w:rFonts w:ascii="Times New Roman" w:hAnsi="Times New Roman" w:cs="Times New Roman"/>
+        </w:rPr>
+        <w:t>ˆ Exponentiation</w:t>
+      </w:r>
+    </w:p>
+    <w:p>
+      <w:pPr>
+        <w:rPr>
+          <w:rFonts w:ascii="Times New Roman" w:hAnsi="Times New Roman" w:cs="Times New Roman"/>
+        </w:rPr>
+      </w:pPr>
+      <w:r>
+        <w:rPr>
+          <w:rFonts w:ascii="Times New Roman" w:hAnsi="Times New Roman" w:cs="Times New Roman"/>
+        </w:rPr>
+        <w:t>** Exponentiation</w:t>
+      </w:r>
+    </w:p>
+    <w:p>
+      <w:pPr>
+        <w:rPr>
+          <w:rFonts w:ascii="Times New Roman" w:hAnsi="Times New Roman" w:cs="Times New Roman"/>
+        </w:rPr>
+      </w:pPr>
+      <w:r>
+        <w:rPr>
+          <w:rFonts w:ascii="Times New Roman" w:hAnsi="Times New Roman" w:cs="Times New Roman"/>
+        </w:rPr>
+        <w:t>Look at the following example, which counts each blank line in a file.</w:t>
+      </w:r>
+    </w:p>
+    <w:p>
+      <w:pPr>
+        <w:ind w:left="709" w:firstLine="709"/>
+        <w:rPr>
+          <w:rFonts w:ascii="Times New Roman" w:hAnsi="Times New Roman" w:cs="Times New Roman"/>
+        </w:rPr>
+      </w:pPr>
+      <w:r>
+        <w:rPr>
+          <w:rFonts w:ascii="Times New Roman" w:hAnsi="Times New Roman" w:cs="Times New Roman"/>
+        </w:rPr>
+        <w:t xml:space="preserve">                        </w:t>
+      </w:r>
+      <w:r>
+        <w:rPr>
+          <w:rFonts w:ascii="Times New Roman" w:hAnsi="Times New Roman" w:cs="Times New Roman"/>
+        </w:rPr>
+        <w:t>/ˆ$/ {x += 1}</w:t>
+      </w:r>
+      <w:r>
+        <w:rPr>
+          <w:rFonts w:ascii="Times New Roman" w:hAnsi="Times New Roman" w:cs="Times New Roman"/>
+        </w:rPr>
+        <w:t xml:space="preserve"> END{print x}</w:t>
+      </w:r>
+    </w:p>
+    <w:p>
+      <w:pPr>
+        <w:rPr>
+          <w:rFonts w:ascii="Times New Roman" w:hAnsi="Times New Roman" w:cs="Times New Roman"/>
+        </w:rPr>
+      </w:pPr>
+      <w:r>
+        <w:rPr>
+          <w:noProof/>
+          <w:lang w:val="en-US" w:eastAsia="en-US" w:bidi="ar-SA"/>
+        </w:rPr>
+        <w:drawing>
+          <wp:inline distT="0" distB="0" distL="0" distR="0" wp14:anchorId="2E864269" wp14:editId="148382FE">
+            <wp:extent cx="6172200" cy="933450"/>
+            <wp:effectExtent l="0" t="0" r="0" b="0"/>
+            <wp:docPr id="7" name="Picture 7"/>
+            <wp:cNvGraphicFramePr>
+              <a:graphicFrameLocks xmlns:a="http://schemas.openxmlformats.org/drawingml/2006/main" noChangeAspect="1"/>
+            </wp:cNvGraphicFramePr>
+            <a:graphic xmlns:a="http://schemas.openxmlformats.org/drawingml/2006/main">
+              <a:graphicData uri="http://schemas.openxmlformats.org/drawingml/2006/picture">
+                <pic:pic xmlns:pic="http://schemas.openxmlformats.org/drawingml/2006/picture">
+                  <pic:nvPicPr>
+                    <pic:cNvPr id="1" name=""/>
+                    <pic:cNvPicPr/>
+                  </pic:nvPicPr>
+                  <pic:blipFill>
+                    <a:blip r:embed="rId12"/>
+                    <a:stretch>
+                      <a:fillRect/>
+                    </a:stretch>
+                  </pic:blipFill>
+                  <pic:spPr>
+                    <a:xfrm>
+                      <a:off x="0" y="0"/>
+                      <a:ext cx="6172200" cy="933450"/>
+                    </a:xfrm>
+                    <a:prstGeom prst="rect">
+                      <a:avLst/>
+                    </a:prstGeom>
+                  </pic:spPr>
+                </pic:pic>
+              </a:graphicData>
+            </a:graphic>
+          </wp:inline>
+        </w:drawing>
+      </w:r>
       <w:bookmarkStart w:id="0" w:name="_GoBack"/>
       <w:bookmarkEnd w:id="0"/>
+    </w:p>
+    <w:p>
+      <w:pPr>
+        <w:rPr>
+          <w:rFonts w:ascii="Times New Roman" w:hAnsi="Times New Roman" w:cs="Times New Roman"/>
+        </w:rPr>
+      </w:pPr>
+    </w:p>
+    <w:p>
+      <w:pPr>
+        <w:rPr>
+          <w:rFonts w:ascii="Times New Roman" w:hAnsi="Times New Roman" w:cs="Times New Roman"/>
+        </w:rPr>
+      </w:pPr>
+    </w:p>
+    <w:p>
+      <w:pPr>
+        <w:rPr>
+          <w:rFonts w:ascii="Times New Roman" w:hAnsi="Times New Roman" w:cs="Times New Roman"/>
+        </w:rPr>
+      </w:pPr>
+    </w:p>
+    <w:p>
+      <w:pPr>
+        <w:rPr>
+          <w:rFonts w:ascii="Times New Roman" w:hAnsi="Times New Roman" w:cs="Times New Roman"/>
+        </w:rPr>
+      </w:pPr>
+    </w:p>
+    <w:p>
+      <w:pPr>
+        <w:rPr>
+          <w:rFonts w:ascii="Times New Roman" w:hAnsi="Times New Roman" w:cs="Times New Roman"/>
+        </w:rPr>
+      </w:pPr>
+    </w:p>
+    <w:p>
+      <w:pPr>
+        <w:rPr>
+          <w:rFonts w:ascii="Times New Roman" w:hAnsi="Times New Roman" w:cs="Times New Roman"/>
+        </w:rPr>
+      </w:pPr>
+    </w:p>
+    <w:p>
+      <w:pPr>
+        <w:rPr>
+          <w:rFonts w:ascii="Times New Roman" w:hAnsi="Times New Roman" w:cs="Times New Roman"/>
+        </w:rPr>
+      </w:pPr>
+    </w:p>
+    <w:p>
+      <w:pPr>
+        <w:rPr>
+          <w:rFonts w:ascii="Times New Roman" w:hAnsi="Times New Roman" w:cs="Times New Roman"/>
+        </w:rPr>
+      </w:pPr>
+    </w:p>
+    <w:p>
+      <w:pPr>
+        <w:rPr>
+          <w:rFonts w:ascii="Times New Roman" w:hAnsi="Times New Roman" w:cs="Times New Roman"/>
+        </w:rPr>
+      </w:pPr>
+    </w:p>
+    <w:p>
+      <w:pPr>
+        <w:rPr>
+          <w:rFonts w:ascii="Times New Roman" w:hAnsi="Times New Roman" w:cs="Times New Roman"/>
+        </w:rPr>
+      </w:pPr>
+    </w:p>
+    <w:p>
+      <w:pPr>
+        <w:rPr>
+          <w:rFonts w:ascii="Times New Roman" w:hAnsi="Times New Roman" w:cs="Times New Roman"/>
+        </w:rPr>
+      </w:pPr>
+    </w:p>
+    <w:p>
+      <w:pPr>
+        <w:rPr>
+          <w:rFonts w:ascii="Times New Roman" w:hAnsi="Times New Roman" w:cs="Times New Roman"/>
+        </w:rPr>
+      </w:pPr>
+    </w:p>
+    <w:p>
+      <w:pPr>
+        <w:rPr>
+          <w:rFonts w:ascii="Times New Roman" w:hAnsi="Times New Roman" w:cs="Times New Roman"/>
+        </w:rPr>
+      </w:pPr>
+    </w:p>
+    <w:p>
+      <w:pPr>
+        <w:rPr>
+          <w:rFonts w:ascii="Times New Roman" w:hAnsi="Times New Roman" w:cs="Times New Roman"/>
+        </w:rPr>
+      </w:pPr>
+    </w:p>
+    <w:p>
+      <w:pPr>
+        <w:rPr>
+          <w:rFonts w:ascii="Times New Roman" w:hAnsi="Times New Roman" w:cs="Times New Roman"/>
+        </w:rPr>
+      </w:pPr>
+    </w:p>
+    <w:p>
+      <w:pPr>
+        <w:rPr>
+          <w:rFonts w:ascii="Times New Roman" w:hAnsi="Times New Roman" w:cs="Times New Roman"/>
+        </w:rPr>
+      </w:pPr>
+    </w:p>
+    <w:p>
+      <w:pPr>
+        <w:rPr>
+          <w:rFonts w:ascii="Times New Roman" w:hAnsi="Times New Roman" w:cs="Times New Roman"/>
+        </w:rPr>
+      </w:pPr>
+    </w:p>
+    <w:p>
+      <w:pPr>
+        <w:rPr>
+          <w:rFonts w:ascii="Times New Roman" w:hAnsi="Times New Roman" w:cs="Times New Roman"/>
+        </w:rPr>
+      </w:pPr>
+    </w:p>
+    <w:p>
+      <w:pPr>
+        <w:rPr>
+          <w:rFonts w:ascii="Times New Roman" w:hAnsi="Times New Roman" w:cs="Times New Roman"/>
+        </w:rPr>
+      </w:pPr>
+    </w:p>
+    <w:p>
+      <w:pPr>
+        <w:rPr>
+          <w:rFonts w:ascii="Times New Roman" w:hAnsi="Times New Roman" w:cs="Times New Roman"/>
+        </w:rPr>
+      </w:pPr>
+    </w:p>
+    <w:p>
+      <w:pPr>
+        <w:rPr>
+          <w:rFonts w:ascii="Times New Roman" w:hAnsi="Times New Roman" w:cs="Times New Roman"/>
+        </w:rPr>
+      </w:pPr>
+    </w:p>
+    <w:p>
+      <w:pPr>
+        <w:rPr>
+          <w:rFonts w:ascii="Times New Roman" w:hAnsi="Times New Roman" w:cs="Times New Roman"/>
+        </w:rPr>
+      </w:pPr>
+    </w:p>
+    <w:p>
+      <w:pPr>
+        <w:rPr>
+          <w:rFonts w:ascii="Times New Roman" w:hAnsi="Times New Roman" w:cs="Times New Roman"/>
+        </w:rPr>
+      </w:pPr>
+    </w:p>
+    <w:p>
+      <w:pPr>
+        <w:rPr>
+          <w:rFonts w:ascii="Times New Roman" w:hAnsi="Times New Roman" w:cs="Times New Roman"/>
+        </w:rPr>
+      </w:pPr>
+    </w:p>
+    <w:p>
+      <w:pPr>
+        <w:rPr>
+          <w:rFonts w:ascii="Times New Roman" w:hAnsi="Times New Roman" w:cs="Times New Roman"/>
+        </w:rPr>
+      </w:pPr>
+    </w:p>
+    <w:p>
+      <w:pPr>
+        <w:rPr>
+          <w:rFonts w:ascii="Times New Roman" w:hAnsi="Times New Roman" w:cs="Times New Roman"/>
+        </w:rPr>
+      </w:pPr>
+    </w:p>
+    <w:p>
+      <w:pPr>
+        <w:rPr>
+          <w:rFonts w:ascii="Times New Roman" w:hAnsi="Times New Roman" w:cs="Times New Roman"/>
+        </w:rPr>
+      </w:pPr>
+    </w:p>
+    <w:p>
+      <w:pPr>
+        <w:rPr>
+          <w:rFonts w:ascii="Times New Roman" w:hAnsi="Times New Roman" w:cs="Times New Roman"/>
+        </w:rPr>
+      </w:pPr>
+    </w:p>
+    <w:p>
+      <w:pPr>
+        <w:rPr>
+          <w:rFonts w:ascii="Times New Roman" w:hAnsi="Times New Roman" w:cs="Times New Roman"/>
+        </w:rPr>
+      </w:pPr>
+    </w:p>
+    <w:p>
+      <w:pPr>
+        <w:rPr>
+          <w:rFonts w:ascii="Times New Roman" w:hAnsi="Times New Roman" w:cs="Times New Roman"/>
+        </w:rPr>
+      </w:pPr>
+    </w:p>
+    <w:p>
+      <w:pPr>
+        <w:rPr>
+          <w:rFonts w:ascii="Times New Roman" w:hAnsi="Times New Roman" w:cs="Times New Roman"/>
+        </w:rPr>
+      </w:pPr>
+    </w:p>
+    <w:p>
+      <w:pPr>
+        <w:rPr>
+          <w:rFonts w:ascii="Times New Roman" w:hAnsi="Times New Roman" w:cs="Times New Roman"/>
+        </w:rPr>
+      </w:pPr>
+    </w:p>
+    <w:p>
+      <w:pPr>
+        <w:rPr>
+          <w:rFonts w:ascii="Times New Roman" w:hAnsi="Times New Roman" w:cs="Times New Roman"/>
+        </w:rPr>
+      </w:pPr>
+    </w:p>
+    <w:p>
+      <w:pPr>
+        <w:rPr>
+          <w:rFonts w:ascii="Times New Roman" w:hAnsi="Times New Roman" w:cs="Times New Roman"/>
+        </w:rPr>
+      </w:pPr>
+    </w:p>
+    <w:p>
+      <w:pPr>
+        <w:rPr>
+          <w:rFonts w:ascii="Times New Roman" w:hAnsi="Times New Roman" w:cs="Times New Roman"/>
+        </w:rPr>
+      </w:pPr>
+    </w:p>
+    <w:p>
+      <w:pPr>
+        <w:rPr>
+          <w:rFonts w:ascii="Times New Roman" w:hAnsi="Times New Roman" w:cs="Times New Roman"/>
+        </w:rPr>
+      </w:pPr>
+    </w:p>
+    <w:p>
+      <w:pPr>
+        <w:rPr>
+          <w:rFonts w:ascii="Times New Roman" w:hAnsi="Times New Roman" w:cs="Times New Roman"/>
+        </w:rPr>
+      </w:pPr>
+    </w:p>
+    <w:p>
+      <w:pPr>
+        <w:rPr>
+          <w:rFonts w:ascii="Times New Roman" w:hAnsi="Times New Roman" w:cs="Times New Roman"/>
+        </w:rPr>
+      </w:pPr>
+    </w:p>
+    <w:p>
+      <w:pPr>
+        <w:rPr>
+          <w:rFonts w:ascii="Times New Roman" w:hAnsi="Times New Roman" w:cs="Times New Roman"/>
+        </w:rPr>
+      </w:pPr>
+    </w:p>
+    <w:p>
+      <w:pPr>
+        <w:rPr>
+          <w:rFonts w:ascii="Times New Roman" w:hAnsi="Times New Roman" w:cs="Times New Roman"/>
+        </w:rPr>
+      </w:pPr>
+    </w:p>
+    <w:p>
+      <w:pPr>
+        <w:rPr>
+          <w:rFonts w:ascii="Times New Roman" w:hAnsi="Times New Roman" w:cs="Times New Roman"/>
+        </w:rPr>
+      </w:pPr>
+    </w:p>
+    <w:p>
+      <w:pPr>
+        <w:rPr>
+          <w:rFonts w:ascii="Times New Roman" w:hAnsi="Times New Roman" w:cs="Times New Roman"/>
+        </w:rPr>
+      </w:pPr>
+    </w:p>
+    <w:p>
+      <w:pPr>
+        <w:rPr>
+          <w:rFonts w:ascii="Times New Roman" w:hAnsi="Times New Roman" w:cs="Times New Roman"/>
+        </w:rPr>
+      </w:pPr>
+    </w:p>
+    <w:p>
+      <w:pPr>
+        <w:rPr>
+          <w:rFonts w:ascii="Times New Roman" w:hAnsi="Times New Roman" w:cs="Times New Roman"/>
+        </w:rPr>
+      </w:pPr>
+    </w:p>
+    <w:p>
+      <w:pPr>
+        <w:rPr>
+          <w:rFonts w:ascii="Times New Roman" w:hAnsi="Times New Roman" w:cs="Times New Roman"/>
+        </w:rPr>
+      </w:pPr>
+    </w:p>
+    <w:p>
+      <w:pPr>
+        <w:rPr>
+          <w:rFonts w:ascii="Times New Roman" w:hAnsi="Times New Roman" w:cs="Times New Roman"/>
+        </w:rPr>
+      </w:pPr>
+    </w:p>
+    <w:p>
+      <w:pPr>
+        <w:rPr>
+          <w:rFonts w:ascii="Times New Roman" w:hAnsi="Times New Roman" w:cs="Times New Roman"/>
+        </w:rPr>
+      </w:pPr>
+    </w:p>
+    <w:p>
+      <w:pPr>
+        <w:rPr>
+          <w:rFonts w:ascii="Times New Roman" w:hAnsi="Times New Roman" w:cs="Times New Roman"/>
+        </w:rPr>
+      </w:pPr>
+    </w:p>
+    <w:p>
+      <w:pPr>
+        <w:rPr>
+          <w:rFonts w:ascii="Times New Roman" w:hAnsi="Times New Roman" w:cs="Times New Roman"/>
+        </w:rPr>
+      </w:pPr>
+    </w:p>
+    <w:p>
+      <w:pPr>
+        <w:rPr>
+          <w:rFonts w:ascii="Times New Roman" w:hAnsi="Times New Roman" w:cs="Times New Roman"/>
+        </w:rPr>
+      </w:pPr>
+    </w:p>
+    <w:p>
+      <w:pPr>
+        <w:rPr>
+          <w:rFonts w:ascii="Times New Roman" w:hAnsi="Times New Roman" w:cs="Times New Roman"/>
+        </w:rPr>
+      </w:pPr>
+    </w:p>
+    <w:p>
+      <w:pPr>
+        <w:rPr>
+          <w:rFonts w:ascii="Times New Roman" w:hAnsi="Times New Roman" w:cs="Times New Roman"/>
+        </w:rPr>
+      </w:pPr>
+    </w:p>
+    <w:p>
+      <w:pPr>
+        <w:rPr>
+          <w:rFonts w:ascii="Times New Roman" w:hAnsi="Times New Roman" w:cs="Times New Roman"/>
+        </w:rPr>
+      </w:pPr>
+    </w:p>
+    <w:p>
+      <w:pPr>
+        <w:rPr>
+          <w:rFonts w:ascii="Times New Roman" w:hAnsi="Times New Roman" w:cs="Times New Roman"/>
+        </w:rPr>
+      </w:pPr>
     </w:p>
     <w:p>
       <w:pPr>

</xml_diff>